<commit_message>
Adding the path of the files in the manual.
</commit_message>
<xml_diff>
--- a/Doc/Scheduler Handbook.docx
+++ b/Doc/Scheduler Handbook.docx
@@ -23,6 +23,8 @@
         </w:rPr>
         <w:t>Scheduler’s Handbook</w:t>
       </w:r>
+      <w:bookmarkStart w:id="0" w:name="_GoBack"/>
+      <w:bookmarkEnd w:id="0"/>
     </w:p>
     <w:p>
       <w:pPr>
@@ -43,19 +45,7 @@
         <w:rPr>
           <w:lang w:val="en-US"/>
         </w:rPr>
-        <w:t xml:space="preserve">This scheduler is based on a </w:t>
-      </w:r>
-      <w:r>
-        <w:rPr>
-          <w:lang w:val="en-US"/>
-        </w:rPr>
-        <w:t>not preemptive</w:t>
-      </w:r>
-      <w:r>
-        <w:rPr>
-          <w:lang w:val="en-US"/>
-        </w:rPr>
-        <w:t xml:space="preserve"> RTOS </w:t>
+        <w:t xml:space="preserve">This scheduler is based on a not preemptive RTOS </w:t>
       </w:r>
       <w:r>
         <w:rPr>
@@ -248,19 +238,7 @@
         <w:rPr>
           <w:lang w:val="en-US"/>
         </w:rPr>
-        <w:t xml:space="preserve">evaluate whether or not a task has finished its execution and its period. In case a task, according to task </w:t>
-      </w:r>
-      <w:r>
-        <w:rPr>
-          <w:lang w:val="en-US"/>
-        </w:rPr>
-        <w:t>state</w:t>
-      </w:r>
-      <w:r>
-        <w:rPr>
-          <w:lang w:val="en-US"/>
-        </w:rPr>
-        <w:t xml:space="preserve"> model, is in ready state and </w:t>
+        <w:t xml:space="preserve">evaluate whether or not a task has finished its execution and its period. In case a task, according to task state model, is in ready state and </w:t>
       </w:r>
       <w:r>
         <w:rPr>
@@ -337,9 +315,34 @@
         <w:rPr>
           <w:lang w:val="en-US"/>
         </w:rPr>
-        <w:t xml:space="preserve">On the project header [………..] locate the </w:t>
-      </w:r>
-      <w:proofErr w:type="spellStart"/>
+        <w:t xml:space="preserve">On the project header </w:t>
+      </w:r>
+      <w:r>
+        <w:rPr>
+          <w:lang w:val="en-US"/>
+        </w:rPr>
+        <w:t xml:space="preserve">TaskHandler.h </w:t>
+      </w:r>
+      <w:r>
+        <w:rPr>
+          <w:lang w:val="en-US"/>
+        </w:rPr>
+        <w:t>[</w:t>
+      </w:r>
+      <w:r>
+        <w:rPr>
+          <w:color w:val="5B9BD5" w:themeColor="accent1"/>
+          <w:u w:val="single"/>
+          <w:lang w:val="en-US"/>
+        </w:rPr>
+        <w:t>Project_Headers\MAL\TaskHandler.h</w:t>
+      </w:r>
+      <w:r>
+        <w:rPr>
+          <w:lang w:val="en-US"/>
+        </w:rPr>
+        <w:t xml:space="preserve">] locate the </w:t>
+      </w:r>
       <w:r>
         <w:rPr>
           <w:rFonts w:ascii="Consolas" w:hAnsi="Consolas" w:cs="Consolas"/>
@@ -351,7 +354,6 @@
         </w:rPr>
         <w:t>E_tsk</w:t>
       </w:r>
-      <w:proofErr w:type="spellEnd"/>
       <w:r>
         <w:rPr>
           <w:rFonts w:ascii="Consolas" w:hAnsi="Consolas" w:cs="Consolas"/>
@@ -362,30 +364,20 @@
         </w:rPr>
         <w:t xml:space="preserve"> </w:t>
       </w:r>
-      <w:proofErr w:type="spellStart"/>
       <w:r>
         <w:rPr>
           <w:rFonts w:cs="Consolas"/>
           <w:lang w:val="en-US"/>
         </w:rPr>
-        <w:t>enum</w:t>
-      </w:r>
-      <w:proofErr w:type="spellEnd"/>
+        <w:t xml:space="preserve">enum type </w:t>
+      </w:r>
       <w:r>
         <w:rPr>
           <w:rFonts w:cs="Consolas"/>
           <w:lang w:val="en-US"/>
         </w:rPr>
-        <w:t xml:space="preserve"> type </w:t>
-      </w:r>
-      <w:r>
-        <w:rPr>
-          <w:rFonts w:cs="Consolas"/>
-          <w:lang w:val="en-US"/>
-        </w:rPr>
         <w:t xml:space="preserve">and add your own value noticing that the last value given </w:t>
       </w:r>
-      <w:proofErr w:type="spellStart"/>
       <w:r>
         <w:rPr>
           <w:rFonts w:ascii="Consolas" w:hAnsi="Consolas" w:cs="Consolas"/>
@@ -399,7 +391,6 @@
         </w:rPr>
         <w:t>E_TotalTsk</w:t>
       </w:r>
-      <w:proofErr w:type="spellEnd"/>
       <w:r>
         <w:rPr>
           <w:rFonts w:ascii="Consolas" w:hAnsi="Consolas" w:cs="Consolas"/>
@@ -436,8 +427,8 @@
         </w:rPr>
         <w:drawing>
           <wp:inline distT="0" distB="0" distL="0" distR="0" wp14:anchorId="52D6BF2B" wp14:editId="2A7A0492">
-            <wp:extent cx="2199736" cy="1190718"/>
-            <wp:effectExtent l="19050" t="19050" r="10160" b="28575"/>
+            <wp:extent cx="3083892" cy="1669312"/>
+            <wp:effectExtent l="19050" t="19050" r="21590" b="26670"/>
             <wp:docPr id="1" name="Imagen 1"/>
             <wp:cNvGraphicFramePr>
               <a:graphicFrameLocks xmlns:a="http://schemas.openxmlformats.org/drawingml/2006/main" noChangeAspect="1"/>
@@ -457,7 +448,7 @@
                   <pic:spPr bwMode="auto">
                     <a:xfrm>
                       <a:off x="0" y="0"/>
-                      <a:ext cx="2216889" cy="1200003"/>
+                      <a:ext cx="3128491" cy="1693454"/>
                     </a:xfrm>
                     <a:prstGeom prst="rect">
                       <a:avLst/>
@@ -482,6 +473,24 @@
     </w:p>
     <w:p>
       <w:pPr>
+        <w:jc w:val="center"/>
+        <w:rPr>
+          <w:u w:val="single"/>
+          <w:lang w:val="en-US"/>
+        </w:rPr>
+      </w:pPr>
+    </w:p>
+    <w:p>
+      <w:pPr>
+        <w:jc w:val="center"/>
+        <w:rPr>
+          <w:u w:val="single"/>
+          <w:lang w:val="en-US"/>
+        </w:rPr>
+      </w:pPr>
+    </w:p>
+    <w:p>
+      <w:pPr>
         <w:pStyle w:val="Prrafodelista"/>
         <w:numPr>
           <w:ilvl w:val="0"/>
@@ -496,9 +505,9 @@
         <w:rPr>
           <w:lang w:val="en-US"/>
         </w:rPr>
+        <w:lastRenderedPageBreak/>
         <w:t xml:space="preserve">There is a task structure type </w:t>
       </w:r>
-      <w:proofErr w:type="spellStart"/>
       <w:r>
         <w:rPr>
           <w:rFonts w:ascii="Consolas" w:hAnsi="Consolas" w:cs="Consolas"/>
@@ -510,7 +519,6 @@
         </w:rPr>
         <w:t>T_tsk</w:t>
       </w:r>
-      <w:proofErr w:type="spellEnd"/>
       <w:r>
         <w:rPr>
           <w:lang w:val="en-US"/>
@@ -532,7 +540,6 @@
     </w:p>
     <w:p>
       <w:pPr>
-        <w:pStyle w:val="Prrafodelista"/>
         <w:jc w:val="center"/>
         <w:rPr>
           <w:lang w:val="en-US"/>
@@ -545,8 +552,8 @@
         </w:rPr>
         <w:drawing>
           <wp:inline distT="0" distB="0" distL="0" distR="0" wp14:anchorId="03ECBA64" wp14:editId="2BB73272">
-            <wp:extent cx="1432388" cy="733246"/>
-            <wp:effectExtent l="19050" t="19050" r="15875" b="10160"/>
+            <wp:extent cx="2187245" cy="1119660"/>
+            <wp:effectExtent l="19050" t="19050" r="22860" b="23495"/>
             <wp:docPr id="2" name="Imagen 2"/>
             <wp:cNvGraphicFramePr>
               <a:graphicFrameLocks xmlns:a="http://schemas.openxmlformats.org/drawingml/2006/main" noChangeAspect="1"/>
@@ -566,7 +573,7 @@
                   <pic:spPr bwMode="auto">
                     <a:xfrm>
                       <a:off x="0" y="0"/>
-                      <a:ext cx="1477188" cy="756179"/>
+                      <a:ext cx="2273281" cy="1163702"/>
                     </a:xfrm>
                     <a:prstGeom prst="rect">
                       <a:avLst/>
@@ -588,8 +595,15 @@
           </wp:inline>
         </w:drawing>
       </w:r>
-      <w:bookmarkStart w:id="0" w:name="_GoBack"/>
-      <w:bookmarkEnd w:id="0"/>
+    </w:p>
+    <w:p>
+      <w:pPr>
+        <w:pStyle w:val="Prrafodelista"/>
+        <w:jc w:val="center"/>
+        <w:rPr>
+          <w:lang w:val="en-US"/>
+        </w:rPr>
+      </w:pPr>
     </w:p>
     <w:p>
       <w:pPr>
@@ -603,10 +617,8 @@
         <w:rPr>
           <w:lang w:val="en-US"/>
         </w:rPr>
-        <w:lastRenderedPageBreak/>
         <w:t xml:space="preserve">This structure is initialized in an array called </w:t>
       </w:r>
-      <w:proofErr w:type="spellStart"/>
       <w:r>
         <w:rPr>
           <w:rFonts w:ascii="Consolas" w:hAnsi="Consolas" w:cs="Consolas"/>
@@ -618,12 +630,45 @@
         </w:rPr>
         <w:t>ar_tsk</w:t>
       </w:r>
-      <w:proofErr w:type="spellEnd"/>
-      <w:r>
-        <w:rPr>
-          <w:lang w:val="en-US"/>
-        </w:rPr>
-        <w:t xml:space="preserve"> on […………] where you must add the name of the function that refers to the task and its components by design and type the comments to hint your code and the task</w:t>
+      <w:r>
+        <w:rPr>
+          <w:lang w:val="en-US"/>
+        </w:rPr>
+        <w:t xml:space="preserve"> on </w:t>
+      </w:r>
+      <w:r>
+        <w:rPr>
+          <w:lang w:val="en-US"/>
+        </w:rPr>
+        <w:t xml:space="preserve">TaskHandler.c </w:t>
+      </w:r>
+      <w:r>
+        <w:rPr>
+          <w:lang w:val="en-US"/>
+        </w:rPr>
+        <w:t>[</w:t>
+      </w:r>
+      <w:r>
+        <w:rPr>
+          <w:color w:val="5B9BD5" w:themeColor="accent1"/>
+          <w:u w:val="single"/>
+          <w:lang w:val="en-US"/>
+        </w:rPr>
+        <w:t>P</w:t>
+      </w:r>
+      <w:r>
+        <w:rPr>
+          <w:color w:val="5B9BD5" w:themeColor="accent1"/>
+          <w:u w:val="single"/>
+          <w:lang w:val="en-US"/>
+        </w:rPr>
+        <w:t>roject_Headers\MAL\TaskHandler.c</w:t>
+      </w:r>
+      <w:r>
+        <w:rPr>
+          <w:lang w:val="en-US"/>
+        </w:rPr>
+        <w:t>] where you must add the name of the function that refers to the task and its components by design and type the comments to hint your code and the task</w:t>
       </w:r>
       <w:r>
         <w:rPr>
@@ -634,7 +679,6 @@
     </w:p>
     <w:p>
       <w:pPr>
-        <w:pStyle w:val="Prrafodelista"/>
         <w:jc w:val="center"/>
         <w:rPr>
           <w:lang w:val="en-US"/>
@@ -647,8 +691,8 @@
         </w:rPr>
         <w:drawing>
           <wp:inline distT="0" distB="0" distL="0" distR="0" wp14:anchorId="4ADD0784" wp14:editId="49A77D51">
-            <wp:extent cx="1692270" cy="871268"/>
-            <wp:effectExtent l="19050" t="19050" r="22860" b="24130"/>
+            <wp:extent cx="2245766" cy="1156235"/>
+            <wp:effectExtent l="19050" t="19050" r="21590" b="25400"/>
             <wp:docPr id="3" name="Imagen 3"/>
             <wp:cNvGraphicFramePr>
               <a:graphicFrameLocks xmlns:a="http://schemas.openxmlformats.org/drawingml/2006/main" noChangeAspect="1"/>
@@ -668,7 +712,7 @@
                   <pic:spPr bwMode="auto">
                     <a:xfrm>
                       <a:off x="0" y="0"/>
-                      <a:ext cx="1793011" cy="923134"/>
+                      <a:ext cx="2415012" cy="1243371"/>
                     </a:xfrm>
                     <a:prstGeom prst="rect">
                       <a:avLst/>
@@ -694,6 +738,15 @@
     <w:p>
       <w:pPr>
         <w:pStyle w:val="Prrafodelista"/>
+        <w:jc w:val="center"/>
+        <w:rPr>
+          <w:lang w:val="en-US"/>
+        </w:rPr>
+      </w:pPr>
+    </w:p>
+    <w:p>
+      <w:pPr>
+        <w:pStyle w:val="Prrafodelista"/>
         <w:numPr>
           <w:ilvl w:val="0"/>
           <w:numId w:val="2"/>
@@ -707,8 +760,63 @@
         <w:rPr>
           <w:lang w:val="en-US"/>
         </w:rPr>
-        <w:t>On the  [………] file your tasks must be coded and designed in functions that doesn’t return and admits any value as depicted below:</w:t>
-      </w:r>
+        <w:t>On the</w:t>
+      </w:r>
+      <w:r>
+        <w:rPr>
+          <w:lang w:val="en-US"/>
+        </w:rPr>
+        <w:t xml:space="preserve"> </w:t>
+      </w:r>
+      <w:r>
+        <w:rPr>
+          <w:lang w:val="en-US"/>
+        </w:rPr>
+        <w:t xml:space="preserve">TaskHandler.c </w:t>
+      </w:r>
+      <w:r>
+        <w:rPr>
+          <w:lang w:val="en-US"/>
+        </w:rPr>
+        <w:t>[</w:t>
+      </w:r>
+      <w:r>
+        <w:rPr>
+          <w:color w:val="5B9BD5" w:themeColor="accent1"/>
+          <w:u w:val="single"/>
+          <w:lang w:val="en-US"/>
+        </w:rPr>
+        <w:t>P</w:t>
+      </w:r>
+      <w:r>
+        <w:rPr>
+          <w:color w:val="5B9BD5" w:themeColor="accent1"/>
+          <w:u w:val="single"/>
+          <w:lang w:val="en-US"/>
+        </w:rPr>
+        <w:t>roject_Headers\MAL\TaskHandler.c</w:t>
+      </w:r>
+      <w:r>
+        <w:rPr>
+          <w:lang w:val="en-US"/>
+        </w:rPr>
+        <w:t>]</w:t>
+      </w:r>
+      <w:r>
+        <w:rPr>
+          <w:lang w:val="en-US"/>
+        </w:rPr>
+        <w:t xml:space="preserve"> file your tasks must be coded and designed in functions that doesn’t return and admits any value as depicted below:</w:t>
+      </w:r>
+    </w:p>
+    <w:p>
+      <w:pPr>
+        <w:pStyle w:val="Prrafodelista"/>
+        <w:jc w:val="both"/>
+        <w:rPr>
+          <w:lang w:val="en-US"/>
+        </w:rPr>
+      </w:pPr>
     </w:p>
     <w:p>
       <w:pPr>
@@ -724,8 +832,8 @@
         </w:rPr>
         <w:drawing>
           <wp:inline distT="0" distB="0" distL="0" distR="0" wp14:anchorId="46381D41" wp14:editId="10BD522F">
-            <wp:extent cx="1716656" cy="1063413"/>
-            <wp:effectExtent l="19050" t="19050" r="17145" b="22860"/>
+            <wp:extent cx="2026310" cy="1255234"/>
+            <wp:effectExtent l="19050" t="19050" r="12065" b="21590"/>
             <wp:docPr id="4" name="Imagen 4"/>
             <wp:cNvGraphicFramePr>
               <a:graphicFrameLocks xmlns:a="http://schemas.openxmlformats.org/drawingml/2006/main" noChangeAspect="1"/>
@@ -745,7 +853,7 @@
                   <pic:spPr bwMode="auto">
                     <a:xfrm>
                       <a:off x="0" y="0"/>
-                      <a:ext cx="1772014" cy="1097706"/>
+                      <a:ext cx="2113266" cy="1309100"/>
                     </a:xfrm>
                     <a:prstGeom prst="rect">
                       <a:avLst/>
@@ -770,6 +878,15 @@
     </w:p>
     <w:p>
       <w:pPr>
+        <w:jc w:val="center"/>
+        <w:rPr>
+          <w:u w:val="single"/>
+          <w:lang w:val="en-US"/>
+        </w:rPr>
+      </w:pPr>
+    </w:p>
+    <w:p>
+      <w:pPr>
         <w:pStyle w:val="Prrafodelista"/>
         <w:jc w:val="both"/>
         <w:rPr>
@@ -786,7 +903,47 @@
         <w:rPr>
           <w:lang w:val="en-US"/>
         </w:rPr>
-        <w:t xml:space="preserve">in [………..] </w:t>
+        <w:t xml:space="preserve">in </w:t>
+      </w:r>
+      <w:r>
+        <w:rPr>
+          <w:lang w:val="en-US"/>
+        </w:rPr>
+        <w:t xml:space="preserve">TaskHandler.c </w:t>
+      </w:r>
+      <w:r>
+        <w:rPr>
+          <w:lang w:val="en-US"/>
+        </w:rPr>
+        <w:t>[</w:t>
+      </w:r>
+      <w:r>
+        <w:rPr>
+          <w:color w:val="5B9BD5" w:themeColor="accent1"/>
+          <w:u w:val="single"/>
+          <w:lang w:val="en-US"/>
+        </w:rPr>
+        <w:t>P</w:t>
+      </w:r>
+      <w:r>
+        <w:rPr>
+          <w:color w:val="5B9BD5" w:themeColor="accent1"/>
+          <w:u w:val="single"/>
+          <w:lang w:val="en-US"/>
+        </w:rPr>
+        <w:t>roject_Headers\MAL\TaskHandler.c</w:t>
+      </w:r>
+      <w:r>
+        <w:rPr>
+          <w:lang w:val="en-US"/>
+        </w:rPr>
+        <w:t>]</w:t>
+      </w:r>
+      <w:r>
+        <w:rPr>
+          <w:lang w:val="en-US"/>
+        </w:rPr>
+        <w:t xml:space="preserve"> </w:t>
       </w:r>
       <w:r>
         <w:rPr>
@@ -888,7 +1045,7 @@
 
 <file path=word/numbering.xml><?xml version="1.0" encoding="utf-8"?>
 <w:numbering xmlns:wpc="http://schemas.microsoft.com/office/word/2010/wordprocessingCanvas" xmlns:mc="http://schemas.openxmlformats.org/markup-compatibility/2006" xmlns:o="urn:schemas-microsoft-com:office:office" xmlns:r="http://schemas.openxmlformats.org/officeDocument/2006/relationships" xmlns:m="http://schemas.openxmlformats.org/officeDocument/2006/math" xmlns:v="urn:schemas-microsoft-com:vml" xmlns:wp14="http://schemas.microsoft.com/office/word/2010/wordprocessingDrawing" xmlns:wp="http://schemas.openxmlformats.org/drawingml/2006/wordprocessingDrawing" xmlns:w10="urn:schemas-microsoft-com:office:word" xmlns:w="http://schemas.openxmlformats.org/wordprocessingml/2006/main" xmlns:w14="http://schemas.microsoft.com/office/word/2010/wordml" xmlns:w15="http://schemas.microsoft.com/office/word/2012/wordml" xmlns:wpg="http://schemas.microsoft.com/office/word/2010/wordprocessingGroup" xmlns:wpi="http://schemas.microsoft.com/office/word/2010/wordprocessingInk" xmlns:wne="http://schemas.microsoft.com/office/word/2006/wordml" xmlns:wps="http://schemas.microsoft.com/office/word/2010/wordprocessingShape" mc:Ignorable="w14 w15 wp14">
-  <w:abstractNum w:abstractNumId="0" w15:restartNumberingAfterBreak="0">
+  <w:abstractNum w:abstractNumId="0">
     <w:nsid w:val="10471E5C"/>
     <w:multiLevelType w:val="hybridMultilevel"/>
     <w:tmpl w:val="75FCE240"/>
@@ -974,7 +1131,7 @@
       </w:pPr>
     </w:lvl>
   </w:abstractNum>
-  <w:abstractNum w:abstractNumId="1" w15:restartNumberingAfterBreak="0">
+  <w:abstractNum w:abstractNumId="1">
     <w:nsid w:val="79A042F3"/>
     <w:multiLevelType w:val="hybridMultilevel"/>
     <w:tmpl w:val="661EE332"/>

</xml_diff>